<commit_message>
incorporacion de nuevos ficheros
</commit_message>
<xml_diff>
--- a/software/AngularJsApuntes.docx
+++ b/software/AngularJsApuntes.docx
@@ -126,7 +126,15 @@
           <w:color w:val="333333"/>
           <w:shd w:val="clear" w:color="auto" w:fill="FFFFFF"/>
         </w:rPr>
-        <w:t xml:space="preserve">Corre sobre Node.js, se un </w:t>
+        <w:t>Corre sobre Node.js, es</w:t>
+      </w:r>
+      <w:r>
+        <w:rPr>
+          <w:rFonts w:cstheme="minorHAnsi"/>
+          <w:color w:val="333333"/>
+          <w:shd w:val="clear" w:color="auto" w:fill="FFFFFF"/>
+        </w:rPr>
+        <w:t xml:space="preserve"> un </w:t>
       </w:r>
       <w:proofErr w:type="spellStart"/>
       <w:r>
@@ -946,19 +954,7 @@
           <w:sz w:val="19"/>
           <w:szCs w:val="19"/>
         </w:rPr>
-        <w:t xml:space="preserve"> luego obtener una referencia a </w:t>
-      </w:r>
-      <w:bookmarkStart w:id="0" w:name="_GoBack"/>
-      <w:bookmarkEnd w:id="0"/>
-      <w:r>
-        <w:rPr>
-          <w:rStyle w:val="CdigoHTML"/>
-          <w:rFonts w:eastAsiaTheme="minorHAnsi"/>
-          <w:color w:val="000000"/>
-          <w:sz w:val="19"/>
-          <w:szCs w:val="19"/>
-        </w:rPr>
-        <w:t>él:</w:t>
+        <w:t xml:space="preserve"> luego obtener una referencia a él:</w:t>
       </w:r>
     </w:p>
     <w:p>
@@ -1971,7 +1967,27 @@
           <w:szCs w:val="19"/>
           <w:lang w:eastAsia="es-ES"/>
         </w:rPr>
-        <w:t>Un inconveniente es que los nombres de los artefactos no pueden coincidir dentro de diferentes módulos. Todo apunta a que finalmente se usará la nomenclatura FQCN de java para diferencias los paquetes (com.antonio.controlador1).</w:t>
+        <w:t>Un inconveniente es que los nombres de los artefactos no pueden coincidir dentro de diferentes módulos. Todo apunta a que finalmente se usará la nomenclatu</w:t>
+      </w:r>
+      <w:r>
+        <w:rPr>
+          <w:rFonts w:ascii="Arial" w:eastAsia="Times New Roman" w:hAnsi="Arial" w:cs="Arial"/>
+          <w:color w:val="000000"/>
+          <w:sz w:val="19"/>
+          <w:szCs w:val="19"/>
+          <w:lang w:eastAsia="es-ES"/>
+        </w:rPr>
+        <w:t>ra FQCN de java para diferenciar</w:t>
+      </w:r>
+      <w:r>
+        <w:rPr>
+          <w:rFonts w:ascii="Arial" w:eastAsia="Times New Roman" w:hAnsi="Arial" w:cs="Arial"/>
+          <w:color w:val="000000"/>
+          <w:sz w:val="19"/>
+          <w:szCs w:val="19"/>
+          <w:lang w:eastAsia="es-ES"/>
+        </w:rPr>
+        <w:t xml:space="preserve"> los paquetes (com.antonio.controlador1).</w:t>
       </w:r>
     </w:p>
     <w:p>
@@ -2013,7 +2029,27 @@
             <w:sz w:val="19"/>
             <w:szCs w:val="19"/>
           </w:rPr>
-          <w:t>angular.module</w:t>
+          <w:t>angular.m</w:t>
+        </w:r>
+        <w:r>
+          <w:rPr>
+            <w:rStyle w:val="Hipervnculo"/>
+            <w:rFonts w:ascii="Arial" w:hAnsi="Arial" w:cs="Arial"/>
+            <w:color w:val="436976"/>
+            <w:sz w:val="19"/>
+            <w:szCs w:val="19"/>
+          </w:rPr>
+          <w:t>o</w:t>
+        </w:r>
+        <w:r>
+          <w:rPr>
+            <w:rStyle w:val="Hipervnculo"/>
+            <w:rFonts w:ascii="Arial" w:hAnsi="Arial" w:cs="Arial"/>
+            <w:color w:val="436976"/>
+            <w:sz w:val="19"/>
+            <w:szCs w:val="19"/>
+          </w:rPr>
+          <w:t>dule</w:t>
         </w:r>
         <w:proofErr w:type="spellEnd"/>
       </w:hyperlink>
@@ -2228,7 +2264,29 @@
             <w:sz w:val="19"/>
             <w:szCs w:val="19"/>
           </w:rPr>
-          <w:t>angularjs-loader</w:t>
+          <w:t>angularjs-</w:t>
+        </w:r>
+        <w:bookmarkStart w:id="0" w:name="_GoBack"/>
+        <w:bookmarkEnd w:id="0"/>
+        <w:r>
+          <w:rPr>
+            <w:rStyle w:val="Hipervnculo"/>
+            <w:rFonts w:ascii="Arial" w:hAnsi="Arial" w:cs="Arial"/>
+            <w:color w:val="436976"/>
+            <w:sz w:val="19"/>
+            <w:szCs w:val="19"/>
+          </w:rPr>
+          <w:t>l</w:t>
+        </w:r>
+        <w:r>
+          <w:rPr>
+            <w:rStyle w:val="Hipervnculo"/>
+            <w:rFonts w:ascii="Arial" w:hAnsi="Arial" w:cs="Arial"/>
+            <w:color w:val="436976"/>
+            <w:sz w:val="19"/>
+            <w:szCs w:val="19"/>
+          </w:rPr>
+          <w:t>oader</w:t>
         </w:r>
         <w:proofErr w:type="spellEnd"/>
       </w:hyperlink>
@@ -13248,6 +13306,43 @@
     <w:p>
       <w:pPr>
         <w:pStyle w:val="Ttulo1"/>
+      </w:pPr>
+      <w:r>
+        <w:t>Generadores de p</w:t>
+      </w:r>
+      <w:r>
+        <w:t xml:space="preserve">lantillas </w:t>
+      </w:r>
+      <w:proofErr w:type="spellStart"/>
+      <w:r>
+        <w:t>Angularjs</w:t>
+      </w:r>
+      <w:proofErr w:type="spellEnd"/>
+      <w:r>
+        <w:t>.</w:t>
+      </w:r>
+    </w:p>
+    <w:p>
+      <w:pPr>
+        <w:spacing w:after="0" w:line="240" w:lineRule="auto"/>
+      </w:pPr>
+    </w:p>
+    <w:p>
+      <w:pPr>
+        <w:spacing w:after="0" w:line="240" w:lineRule="auto"/>
+      </w:pPr>
+      <w:r>
+        <w:t xml:space="preserve">Angular </w:t>
+      </w:r>
+      <w:proofErr w:type="spellStart"/>
+      <w:r>
+        <w:t>Seed</w:t>
+      </w:r>
+      <w:proofErr w:type="spellEnd"/>
+    </w:p>
+    <w:p>
+      <w:pPr>
+        <w:spacing w:after="0" w:line="240" w:lineRule="auto"/>
         <w:rPr>
           <w:lang w:val="en-US"/>
         </w:rPr>
@@ -13258,151 +13353,69 @@
         <w:rPr>
           <w:lang w:val="en-US"/>
         </w:rPr>
-        <w:t>Generadores</w:t>
-      </w:r>
-      <w:proofErr w:type="spellEnd"/>
-      <w:r>
+        <w:t>ngBoilerPlate</w:t>
+      </w:r>
+      <w:proofErr w:type="spellEnd"/>
+      <w:proofErr w:type="gramEnd"/>
+    </w:p>
+    <w:p>
+      <w:pPr>
+        <w:spacing w:after="0" w:line="240" w:lineRule="auto"/>
         <w:rPr>
           <w:lang w:val="en-US"/>
         </w:rPr>
-        <w:t xml:space="preserve"> de </w:t>
-      </w:r>
-      <w:proofErr w:type="spellStart"/>
+      </w:pPr>
       <w:r>
         <w:rPr>
           <w:lang w:val="en-US"/>
         </w:rPr>
-        <w:t>p</w:t>
+        <w:t>All in one Yeoman</w:t>
       </w:r>
       <w:r>
         <w:rPr>
           <w:lang w:val="en-US"/>
         </w:rPr>
-        <w:t>lantillas</w:t>
-      </w:r>
-      <w:proofErr w:type="spellEnd"/>
+        <w:t xml:space="preserve"> </w:t>
+      </w:r>
+      <w:proofErr w:type="spellStart"/>
       <w:r>
         <w:rPr>
           <w:lang w:val="en-US"/>
         </w:rPr>
+        <w:t>Angularjs</w:t>
+      </w:r>
+      <w:proofErr w:type="spellEnd"/>
+      <w:r>
+        <w:rPr>
+          <w:lang w:val="en-US"/>
+        </w:rPr>
+        <w:t xml:space="preserve"> Generator</w:t>
+      </w:r>
+    </w:p>
+    <w:p>
+      <w:pPr>
+        <w:spacing w:after="0" w:line="240" w:lineRule="auto"/>
+      </w:pPr>
+      <w:proofErr w:type="spellStart"/>
+      <w:r>
+        <w:t>Cle</w:t>
+      </w:r>
+      <w:r>
+        <w:t>ver</w:t>
+      </w:r>
+      <w:proofErr w:type="spellEnd"/>
+      <w:r>
         <w:t xml:space="preserve"> </w:t>
       </w:r>
       <w:proofErr w:type="spellStart"/>
       <w:r>
-        <w:rPr>
-          <w:lang w:val="en-US"/>
-        </w:rPr>
-        <w:t>Angularjs</w:t>
-      </w:r>
-      <w:proofErr w:type="spellEnd"/>
-      <w:r>
-        <w:rPr>
-          <w:lang w:val="en-US"/>
-        </w:rPr>
-        <w:t>.</w:t>
-      </w:r>
-      <w:proofErr w:type="gramEnd"/>
+        <w:t>Stack</w:t>
+      </w:r>
+      <w:proofErr w:type="spellEnd"/>
     </w:p>
     <w:p>
       <w:pPr>
         <w:spacing w:after="0" w:line="240" w:lineRule="auto"/>
-        <w:rPr>
-          <w:lang w:val="en-US"/>
-        </w:rPr>
-      </w:pPr>
-    </w:p>
-    <w:p>
-      <w:pPr>
-        <w:spacing w:after="0" w:line="240" w:lineRule="auto"/>
-        <w:rPr>
-          <w:lang w:val="en-US"/>
-        </w:rPr>
-      </w:pPr>
-      <w:r>
-        <w:rPr>
-          <w:lang w:val="en-US"/>
-        </w:rPr>
-        <w:t>Angular Seed</w:t>
-      </w:r>
-    </w:p>
-    <w:p>
-      <w:pPr>
-        <w:spacing w:after="0" w:line="240" w:lineRule="auto"/>
-        <w:rPr>
-          <w:lang w:val="en-US"/>
-        </w:rPr>
-      </w:pPr>
-      <w:proofErr w:type="spellStart"/>
-      <w:proofErr w:type="gramStart"/>
-      <w:r>
-        <w:rPr>
-          <w:lang w:val="en-US"/>
-        </w:rPr>
-        <w:t>ngBoilerPlate</w:t>
-      </w:r>
-      <w:proofErr w:type="spellEnd"/>
-      <w:proofErr w:type="gramEnd"/>
-    </w:p>
-    <w:p>
-      <w:pPr>
-        <w:spacing w:after="0" w:line="240" w:lineRule="auto"/>
-        <w:rPr>
-          <w:lang w:val="en-US"/>
-        </w:rPr>
-      </w:pPr>
-      <w:r>
-        <w:rPr>
-          <w:lang w:val="en-US"/>
-        </w:rPr>
-        <w:t>All in one Yeoman</w:t>
-      </w:r>
-      <w:r>
-        <w:rPr>
-          <w:lang w:val="en-US"/>
-        </w:rPr>
-        <w:t xml:space="preserve"> </w:t>
-      </w:r>
-      <w:proofErr w:type="spellStart"/>
-      <w:r>
-        <w:rPr>
-          <w:lang w:val="en-US"/>
-        </w:rPr>
-        <w:t>Angularjs</w:t>
-      </w:r>
-      <w:proofErr w:type="spellEnd"/>
-      <w:r>
-        <w:rPr>
-          <w:lang w:val="en-US"/>
-        </w:rPr>
-        <w:t xml:space="preserve"> Generator</w:t>
-      </w:r>
-    </w:p>
-    <w:p>
-      <w:pPr>
-        <w:spacing w:after="0" w:line="240" w:lineRule="auto"/>
-        <w:rPr>
-          <w:lang w:val="en-US"/>
-        </w:rPr>
-      </w:pPr>
-      <w:r>
-        <w:rPr>
-          <w:lang w:val="en-US"/>
-        </w:rPr>
-        <w:t>Cle</w:t>
-      </w:r>
-      <w:r>
-        <w:rPr>
-          <w:lang w:val="en-US"/>
-        </w:rPr>
-        <w:t>ver Stack</w:t>
-      </w:r>
-    </w:p>
-    <w:p>
-      <w:pPr>
-        <w:spacing w:after="0" w:line="240" w:lineRule="auto"/>
-        <w:rPr>
-          <w:lang w:val="en-US"/>
-        </w:rPr>
       </w:pPr>
     </w:p>
     <w:p>

</xml_diff>